<commit_message>
Cambios en la presentacion y archivo 1.5
</commit_message>
<xml_diff>
--- a/Fase 1/Evidencias Grupales/1.5_GuiaEstudiante_Fase 1_Definicion Proyecto APT.docx
+++ b/Fase 1/Evidencias Grupales/1.5_GuiaEstudiante_Fase 1_Definicion Proyecto APT.docx
@@ -156,6 +156,7 @@
                                 </w:rPr>
                                 <w:t xml:space="preserve">Asignatura </w:t>
                               </w:r>
+                              <w:proofErr w:type="spellStart"/>
                               <w:r>
                                 <w:rPr>
                                   <w:b/>
@@ -165,6 +166,7 @@
                                 </w:rPr>
                                 <w:t>Capstone</w:t>
                               </w:r>
+                              <w:proofErr w:type="spellEnd"/>
                             </w:p>
                           </w:txbxContent>
                         </wps:txbx>
@@ -224,7 +226,7 @@
               </wp:anchor>
             </w:drawing>
           </mc:Choice>
-          <mc:Fallback>
+          <mc:Fallback xmlns:cx1="http://schemas.microsoft.com/office/drawing/2015/9/8/chartex" xmlns:cx2="http://schemas.microsoft.com/office/drawing/2015/10/21/chartex" xmlns:cx3="http://schemas.microsoft.com/office/drawing/2016/5/9/chartex" xmlns:cx4="http://schemas.microsoft.com/office/drawing/2016/5/10/chartex" xmlns:cx5="http://schemas.microsoft.com/office/drawing/2016/5/11/chartex" xmlns:cx6="http://schemas.microsoft.com/office/drawing/2016/5/12/chartex" xmlns:cx7="http://schemas.microsoft.com/office/drawing/2016/5/13/chartex" xmlns:cx8="http://schemas.microsoft.com/office/drawing/2016/5/14/chartex" xmlns:aink="http://schemas.microsoft.com/office/drawing/2016/ink" xmlns:am3d="http://schemas.microsoft.com/office/drawing/2017/model3d" xmlns:w16cex="http://schemas.microsoft.com/office/word/2018/wordml/cex" xmlns:w16cid="http://schemas.microsoft.com/office/word/2016/wordml/cid" xmlns:w16="http://schemas.microsoft.com/office/word/2018/wordml" xmlns:w16sdtdh="http://schemas.microsoft.com/office/word/2020/wordml/sdtdatahash">
             <w:pict>
               <v:group w14:anchorId="2D7FCADB" id="Grupo 47" o:spid="_x0000_s1026" style="position:absolute;margin-left:-34.3pt;margin-top:2.65pt;width:518.15pt;height:117.05pt;z-index:251659264;mso-position-horizontal-relative:margin;mso-width-relative:margin" coordsize="59034,14868" o:gfxdata="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">
                 <v:shapetype id="_x0000_t202" coordsize="21600,21600" o:spt="202" path="m,l,21600r21600,l21600,xe">
@@ -329,6 +331,7 @@
                           </w:rPr>
                           <w:t xml:space="preserve">Asignatura </w:t>
                         </w:r>
+                        <w:proofErr w:type="spellStart"/>
                         <w:r>
                           <w:rPr>
                             <w:b/>
@@ -338,6 +341,7 @@
                           </w:rPr>
                           <w:t>Capstone</w:t>
                         </w:r>
+                        <w:proofErr w:type="spellEnd"/>
                       </w:p>
                     </w:txbxContent>
                   </v:textbox>
@@ -619,7 +623,27 @@
               <w:rPr>
                 <w:b/>
               </w:rPr>
-              <w:t>Hans Astorga</w:t>
+              <w:t xml:space="preserve">Hans </w:t>
+            </w:r>
+            <w:r>
+              <w:rPr>
+                <w:b/>
+              </w:rPr>
+              <w:t xml:space="preserve">Jeremy </w:t>
+            </w:r>
+            <w:bookmarkStart w:id="0" w:name="_GoBack"/>
+            <w:bookmarkEnd w:id="0"/>
+            <w:r>
+              <w:rPr>
+                <w:b/>
+              </w:rPr>
+              <w:t>Astorga</w:t>
+            </w:r>
+            <w:r>
+              <w:rPr>
+                <w:b/>
+              </w:rPr>
+              <w:t xml:space="preserve"> Figueroa</w:t>
             </w:r>
           </w:p>
         </w:tc>
@@ -934,20 +958,37 @@
             </w:r>
             <w:r>
               <w:rPr>
+                <w:rFonts w:ascii="Calibri" w:hAnsi="Calibri" w:cs="Calibri"/>
+                <w:lang w:val="es-ES"/>
+              </w:rPr>
+              <w:t>Gemini</w:t>
+            </w:r>
+            <w:r>
+              <w:rPr>
+                <w:rFonts w:ascii="Calibri" w:hAnsi="Calibri" w:cs="Calibri"/>
+                <w:lang w:val="es-ES"/>
+              </w:rPr>
+              <w:t xml:space="preserve"> a utilizar, administrar la conexión con servicios externos como </w:t>
+            </w:r>
+            <w:proofErr w:type="spellStart"/>
+            <w:r>
+              <w:rPr>
                 <w:rStyle w:val="Textoennegrita"/>
                 <w:rFonts w:ascii="Calibri" w:hAnsi="Calibri" w:cs="Calibri"/>
                 <w:b w:val="0"/>
                 <w:lang w:val="es-ES"/>
               </w:rPr>
-              <w:t>OpenAI</w:t>
-            </w:r>
+              <w:t>ElevenLabs</w:t>
+            </w:r>
+            <w:proofErr w:type="spellEnd"/>
             <w:r>
               <w:rPr>
                 <w:rFonts w:ascii="Calibri" w:hAnsi="Calibri" w:cs="Calibri"/>
                 <w:lang w:val="es-ES"/>
               </w:rPr>
-              <w:t xml:space="preserve"> a utilizar, administrar la conexión con servicios externos como </w:t>
-            </w:r>
+              <w:t xml:space="preserve"> y </w:t>
+            </w:r>
+            <w:proofErr w:type="spellStart"/>
             <w:r>
               <w:rPr>
                 <w:rStyle w:val="Textoennegrita"/>
@@ -955,14 +996,16 @@
                 <w:b w:val="0"/>
                 <w:lang w:val="es-ES"/>
               </w:rPr>
-              <w:t>ElevenLabs</w:t>
-            </w:r>
-            <w:r>
-              <w:rPr>
+              <w:t>VTube</w:t>
+            </w:r>
+            <w:proofErr w:type="spellEnd"/>
+            <w:r>
+              <w:rPr>
+                <w:rStyle w:val="Textoennegrita"/>
                 <w:rFonts w:ascii="Calibri" w:hAnsi="Calibri" w:cs="Calibri"/>
                 <w:lang w:val="es-ES"/>
               </w:rPr>
-              <w:t xml:space="preserve"> y </w:t>
+              <w:t xml:space="preserve"> </w:t>
             </w:r>
             <w:r>
               <w:rPr>
@@ -971,16 +1014,32 @@
                 <w:b w:val="0"/>
                 <w:lang w:val="es-ES"/>
               </w:rPr>
-              <w:t>VTube</w:t>
-            </w:r>
-            <w:r>
-              <w:rPr>
-                <w:rStyle w:val="Textoennegrita"/>
+              <w:t>Studio</w:t>
+            </w:r>
+            <w:r>
+              <w:rPr>
                 <w:rFonts w:ascii="Calibri" w:hAnsi="Calibri" w:cs="Calibri"/>
                 <w:lang w:val="es-ES"/>
               </w:rPr>
-              <w:t xml:space="preserve"> </w:t>
-            </w:r>
+              <w:t>, y gestionar la memoria conversacional, dando como resultado un personaje virtual capaz de interactuar de manera autónoma y atractiva en transmisiones en vivo</w:t>
+            </w:r>
+            <w:r>
+              <w:rPr>
+                <w:rFonts w:ascii="Calibri" w:hAnsi="Calibri" w:cs="Calibri"/>
+                <w:lang w:val="es-ES"/>
+              </w:rPr>
+              <w:t>, cuyas funciones se detallan a continuación:</w:t>
+            </w:r>
+          </w:p>
+          <w:p>
+            <w:pPr>
+              <w:pStyle w:val="NormalWeb"/>
+              <w:jc w:val="both"/>
+              <w:rPr>
+                <w:rFonts w:ascii="Calibri" w:hAnsi="Calibri" w:cs="Calibri"/>
+                <w:lang w:val="es-ES"/>
+              </w:rPr>
+            </w:pPr>
             <w:r>
               <w:rPr>
                 <w:rStyle w:val="Textoennegrita"/>
@@ -988,35 +1047,30 @@
                 <w:b w:val="0"/>
                 <w:lang w:val="es-ES"/>
               </w:rPr>
-              <w:t>Studio</w:t>
+              <w:t>Primero</w:t>
             </w:r>
             <w:r>
               <w:rPr>
                 <w:rFonts w:ascii="Calibri" w:hAnsi="Calibri" w:cs="Calibri"/>
                 <w:lang w:val="es-ES"/>
               </w:rPr>
-              <w:t>, y gestionar la memoria conversacional, dando como resultado un personaje virtual capaz de interactuar de manera autónoma y atractiva en transmisiones en vivo</w:t>
-            </w:r>
+              <w:t xml:space="preserve">, el sistema captura los mensajes del chat de </w:t>
+            </w:r>
+            <w:proofErr w:type="spellStart"/>
             <w:r>
               <w:rPr>
                 <w:rFonts w:ascii="Calibri" w:hAnsi="Calibri" w:cs="Calibri"/>
                 <w:lang w:val="es-ES"/>
               </w:rPr>
-              <w:t xml:space="preserve">, </w:t>
-            </w:r>
+              <w:t>Twitch</w:t>
+            </w:r>
+            <w:proofErr w:type="spellEnd"/>
             <w:r>
               <w:rPr>
                 <w:rFonts w:ascii="Calibri" w:hAnsi="Calibri" w:cs="Calibri"/>
                 <w:lang w:val="es-ES"/>
               </w:rPr>
-              <w:t xml:space="preserve">cuyas funciones se detallan a </w:t>
-            </w:r>
-            <w:r>
-              <w:rPr>
-                <w:rFonts w:ascii="Calibri" w:hAnsi="Calibri" w:cs="Calibri"/>
-                <w:lang w:val="es-ES"/>
-              </w:rPr>
-              <w:t>continuación:</w:t>
+              <w:t>.</w:t>
             </w:r>
           </w:p>
           <w:p>
@@ -1035,14 +1089,64 @@
                 <w:b w:val="0"/>
                 <w:lang w:val="es-ES"/>
               </w:rPr>
-              <w:t>Primero</w:t>
+              <w:t>Segundo</w:t>
             </w:r>
             <w:r>
               <w:rPr>
                 <w:rFonts w:ascii="Calibri" w:hAnsi="Calibri" w:cs="Calibri"/>
                 <w:lang w:val="es-ES"/>
               </w:rPr>
-              <w:t>, el sistema captura los mensajes del chat de Twitch.</w:t>
+              <w:t>, estos mensajes son procesados mediante la API de un modelo de lenguaje de</w:t>
+            </w:r>
+            <w:r>
+              <w:rPr>
+                <w:rFonts w:ascii="Calibri" w:hAnsi="Calibri" w:cs="Calibri"/>
+                <w:lang w:val="es-ES"/>
+              </w:rPr>
+              <w:t xml:space="preserve"> </w:t>
+            </w:r>
+            <w:r>
+              <w:rPr>
+                <w:lang w:val="es-ES"/>
+              </w:rPr>
+              <w:t>inteligencia artificial como</w:t>
+            </w:r>
+            <w:r>
+              <w:rPr>
+                <w:rFonts w:ascii="Calibri" w:hAnsi="Calibri" w:cs="Calibri"/>
+                <w:lang w:val="es-ES"/>
+              </w:rPr>
+              <w:t xml:space="preserve"> </w:t>
+            </w:r>
+            <w:proofErr w:type="spellStart"/>
+            <w:r>
+              <w:rPr>
+                <w:rFonts w:ascii="Calibri" w:hAnsi="Calibri" w:cs="Calibri"/>
+                <w:lang w:val="es-ES"/>
+              </w:rPr>
+              <w:t>G</w:t>
+            </w:r>
+            <w:r>
+              <w:rPr>
+                <w:lang w:val="es-ES"/>
+              </w:rPr>
+              <w:t>emini</w:t>
+            </w:r>
+            <w:proofErr w:type="spellEnd"/>
+            <w:r>
+              <w:rPr>
+                <w:rFonts w:ascii="Calibri" w:hAnsi="Calibri" w:cs="Calibri"/>
+                <w:lang w:val="es-ES"/>
+              </w:rPr>
+              <w:t xml:space="preserve">, cuya elección queda a disposición del usuario según sus necesidades de rendimiento y presupuesto. El modelo genera respuestas contextuales que se </w:t>
+            </w:r>
+            <w:r>
+              <w:rPr>
+                <w:rFonts w:ascii="Calibri" w:hAnsi="Calibri" w:cs="Calibri"/>
+                <w:lang w:val="es-ES"/>
+              </w:rPr>
+              <w:lastRenderedPageBreak/>
+              <w:t>almacenan en una base de datos junto con los mensajes originales, lo que permite al asistente mantener memoria y mejorar en futuras interacciones.</w:t>
             </w:r>
           </w:p>
           <w:p>
@@ -1061,14 +1165,14 @@
                 <w:b w:val="0"/>
                 <w:lang w:val="es-ES"/>
               </w:rPr>
-              <w:t>Segundo</w:t>
+              <w:t>Tercero</w:t>
             </w:r>
             <w:r>
               <w:rPr>
                 <w:rFonts w:ascii="Calibri" w:hAnsi="Calibri" w:cs="Calibri"/>
                 <w:lang w:val="es-ES"/>
               </w:rPr>
-              <w:t xml:space="preserve">, estos mensajes son procesados mediante la API de un modelo de lenguaje de </w:t>
+              <w:t xml:space="preserve">, las respuestas son convertidas en voz humana realista mediante un servicio de </w:t>
             </w:r>
             <w:r>
               <w:rPr>
@@ -1077,91 +1181,9 @@
                 <w:b w:val="0"/>
                 <w:lang w:val="es-ES"/>
               </w:rPr>
-              <w:t>OpenAI</w:t>
-            </w:r>
-            <w:r>
-              <w:rPr>
-                <w:rFonts w:ascii="Calibri" w:hAnsi="Calibri" w:cs="Calibri"/>
-                <w:lang w:val="es-ES"/>
-              </w:rPr>
-              <w:t xml:space="preserve"> </w:t>
-            </w:r>
-            <w:r>
-              <w:rPr>
-                <w:rFonts w:ascii="Calibri" w:hAnsi="Calibri" w:cs="Calibri"/>
-                <w:lang w:val="es-ES"/>
-              </w:rPr>
-              <w:t xml:space="preserve">por ejemplo, </w:t>
-            </w:r>
-            <w:r>
-              <w:rPr>
-                <w:rStyle w:val="CdigoHTML"/>
-                <w:rFonts w:ascii="Calibri" w:hAnsi="Calibri" w:cs="Calibri"/>
-                <w:sz w:val="24"/>
-                <w:szCs w:val="24"/>
-                <w:lang w:val="es-ES"/>
-              </w:rPr>
-              <w:t>gpt-3.5-turbo</w:t>
-            </w:r>
-            <w:r>
-              <w:rPr>
-                <w:rFonts w:ascii="Calibri" w:hAnsi="Calibri" w:cs="Calibri"/>
-                <w:lang w:val="es-ES"/>
-              </w:rPr>
-              <w:t xml:space="preserve">, </w:t>
-            </w:r>
-            <w:r>
-              <w:rPr>
-                <w:rStyle w:val="CdigoHTML"/>
-                <w:rFonts w:ascii="Calibri" w:hAnsi="Calibri" w:cs="Calibri"/>
-                <w:sz w:val="24"/>
-                <w:szCs w:val="24"/>
-                <w:lang w:val="es-ES"/>
-              </w:rPr>
-              <w:t>gpt-4</w:t>
-            </w:r>
-            <w:r>
-              <w:rPr>
-                <w:rFonts w:ascii="Calibri" w:hAnsi="Calibri" w:cs="Calibri"/>
-                <w:lang w:val="es-ES"/>
-              </w:rPr>
-              <w:t xml:space="preserve"> o </w:t>
-            </w:r>
-            <w:r>
-              <w:rPr>
-                <w:rStyle w:val="CdigoHTML"/>
-                <w:rFonts w:ascii="Calibri" w:hAnsi="Calibri" w:cs="Calibri"/>
-                <w:sz w:val="24"/>
-                <w:szCs w:val="24"/>
-                <w:lang w:val="es-ES"/>
-              </w:rPr>
-              <w:t>gpt-5</w:t>
-            </w:r>
-            <w:r>
-              <w:rPr>
-                <w:rFonts w:ascii="Calibri" w:hAnsi="Calibri" w:cs="Calibri"/>
-                <w:lang w:val="es-ES"/>
-              </w:rPr>
-              <w:t xml:space="preserve">, cuya elección queda a disposición del usuario según sus necesidades de rendimiento y presupuesto. El modelo genera respuestas contextuales que </w:t>
-            </w:r>
-            <w:r>
-              <w:rPr>
-                <w:rFonts w:ascii="Calibri" w:hAnsi="Calibri" w:cs="Calibri"/>
-                <w:lang w:val="es-ES"/>
-              </w:rPr>
-              <w:lastRenderedPageBreak/>
-              <w:t>se almacenan en una base de datos junto con los mensajes originales, lo que permite al asistente mantener memoria y mejorar en futuras interacciones.</w:t>
-            </w:r>
-          </w:p>
-          <w:p>
-            <w:pPr>
-              <w:pStyle w:val="NormalWeb"/>
-              <w:jc w:val="both"/>
-              <w:rPr>
-                <w:rFonts w:ascii="Calibri" w:hAnsi="Calibri" w:cs="Calibri"/>
-                <w:lang w:val="es-ES"/>
-              </w:rPr>
-            </w:pPr>
+              <w:t>Text-to-</w:t>
+            </w:r>
+            <w:proofErr w:type="spellStart"/>
             <w:r>
               <w:rPr>
                 <w:rStyle w:val="Textoennegrita"/>
@@ -1169,15 +1191,9 @@
                 <w:b w:val="0"/>
                 <w:lang w:val="es-ES"/>
               </w:rPr>
-              <w:t>Tercero</w:t>
-            </w:r>
-            <w:r>
-              <w:rPr>
-                <w:rFonts w:ascii="Calibri" w:hAnsi="Calibri" w:cs="Calibri"/>
-                <w:lang w:val="es-ES"/>
-              </w:rPr>
-              <w:t xml:space="preserve">, las respuestas son convertidas en voz humana realista mediante un servicio de </w:t>
-            </w:r>
+              <w:t>Speech</w:t>
+            </w:r>
+            <w:proofErr w:type="spellEnd"/>
             <w:r>
               <w:rPr>
                 <w:rStyle w:val="Textoennegrita"/>
@@ -1185,14 +1201,30 @@
                 <w:b w:val="0"/>
                 <w:lang w:val="es-ES"/>
               </w:rPr>
-              <w:t>Text-to-Speech (TTS)</w:t>
+              <w:t xml:space="preserve"> (TTS)</w:t>
             </w:r>
             <w:r>
               <w:rPr>
                 <w:rFonts w:ascii="Calibri" w:hAnsi="Calibri" w:cs="Calibri"/>
                 <w:lang w:val="es-ES"/>
               </w:rPr>
-              <w:t xml:space="preserve"> como ElevenLabs.</w:t>
+              <w:t xml:space="preserve"> como </w:t>
+            </w:r>
+            <w:proofErr w:type="spellStart"/>
+            <w:r>
+              <w:rPr>
+                <w:rFonts w:ascii="Calibri" w:hAnsi="Calibri" w:cs="Calibri"/>
+                <w:lang w:val="es-ES"/>
+              </w:rPr>
+              <w:t>ElevenLabs</w:t>
+            </w:r>
+            <w:proofErr w:type="spellEnd"/>
+            <w:r>
+              <w:rPr>
+                <w:rFonts w:ascii="Calibri" w:hAnsi="Calibri" w:cs="Calibri"/>
+                <w:lang w:val="es-ES"/>
+              </w:rPr>
+              <w:t>.</w:t>
             </w:r>
           </w:p>
           <w:p>
@@ -1218,8 +1250,25 @@
                 <w:rFonts w:ascii="Calibri" w:hAnsi="Calibri" w:cs="Calibri"/>
                 <w:lang w:val="es-ES"/>
               </w:rPr>
-              <w:t xml:space="preserve">, el audio se sincroniza con un modelo VTuber en </w:t>
-            </w:r>
+              <w:t xml:space="preserve">, el audio se sincroniza con un modelo </w:t>
+            </w:r>
+            <w:proofErr w:type="spellStart"/>
+            <w:r>
+              <w:rPr>
+                <w:rFonts w:ascii="Calibri" w:hAnsi="Calibri" w:cs="Calibri"/>
+                <w:lang w:val="es-ES"/>
+              </w:rPr>
+              <w:t>VTuber</w:t>
+            </w:r>
+            <w:proofErr w:type="spellEnd"/>
+            <w:r>
+              <w:rPr>
+                <w:rFonts w:ascii="Calibri" w:hAnsi="Calibri" w:cs="Calibri"/>
+                <w:lang w:val="es-ES"/>
+              </w:rPr>
+              <w:t xml:space="preserve"> en </w:t>
+            </w:r>
+            <w:proofErr w:type="spellStart"/>
             <w:r>
               <w:rPr>
                 <w:rStyle w:val="Textoennegrita"/>
@@ -1227,7 +1276,17 @@
                 <w:b w:val="0"/>
                 <w:lang w:val="es-ES"/>
               </w:rPr>
-              <w:t>VTube Studio</w:t>
+              <w:t>VTube</w:t>
+            </w:r>
+            <w:proofErr w:type="spellEnd"/>
+            <w:r>
+              <w:rPr>
+                <w:rStyle w:val="Textoennegrita"/>
+                <w:rFonts w:ascii="Calibri" w:hAnsi="Calibri" w:cs="Calibri"/>
+                <w:b w:val="0"/>
+                <w:lang w:val="es-ES"/>
+              </w:rPr>
+              <w:t xml:space="preserve"> Studio</w:t>
             </w:r>
             <w:r>
               <w:rPr>
@@ -1415,16 +1474,7 @@
                 <w:b w:val="0"/>
                 <w:lang w:val="es-ES"/>
               </w:rPr>
-              <w:t>Desarrollo de soluciones de sof</w:t>
-            </w:r>
-            <w:r>
-              <w:rPr>
-                <w:rStyle w:val="Textoennegrita"/>
-                <w:rFonts w:ascii="Calibri" w:hAnsi="Calibri" w:cs="Calibri"/>
-                <w:b w:val="0"/>
-                <w:lang w:val="es-ES"/>
-              </w:rPr>
-              <w:t>tware e integración de sistemas</w:t>
+              <w:t>Desarrollo de soluciones de software e integración de sistemas</w:t>
             </w:r>
           </w:p>
           <w:p>
@@ -1447,16 +1497,7 @@
                 <w:b w:val="0"/>
                 <w:lang w:val="es-ES"/>
               </w:rPr>
-              <w:t>Desarrollo e integraci</w:t>
-            </w:r>
-            <w:r>
-              <w:rPr>
-                <w:rStyle w:val="Textoennegrita"/>
-                <w:rFonts w:ascii="Calibri" w:hAnsi="Calibri" w:cs="Calibri"/>
-                <w:b w:val="0"/>
-                <w:lang w:val="es-ES"/>
-              </w:rPr>
-              <w:t>ón de aplicaciones inteligentes</w:t>
+              <w:t>Desarrollo e integración de aplicaciones inteligentes</w:t>
             </w:r>
           </w:p>
           <w:p>
@@ -1477,16 +1518,7 @@
                 <w:b w:val="0"/>
                 <w:lang w:val="es-ES"/>
               </w:rPr>
-              <w:t>Ingeniería de software y servicios con</w:t>
-            </w:r>
-            <w:r>
-              <w:rPr>
-                <w:rStyle w:val="Textoennegrita"/>
-                <w:rFonts w:ascii="Calibri" w:hAnsi="Calibri" w:cs="Calibri"/>
-                <w:b w:val="0"/>
-                <w:lang w:val="es-ES"/>
-              </w:rPr>
-              <w:t>ectados</w:t>
+              <w:t>Ingeniería de software y servicios conectados</w:t>
             </w:r>
           </w:p>
         </w:tc>
@@ -1929,7 +1961,39 @@
                 <w:rFonts w:ascii="Calibri" w:eastAsia="Times New Roman" w:hAnsi="Calibri" w:cs="Calibri"/>
                 <w:lang w:val="es-ES"/>
               </w:rPr>
-              <w:t>, el número de transmisiones en vivo en plataformas como Twitch, YouTube y Kick creció más del 25% anual, generando una demanda creciente de herramientas que permitan mejorar la interacción con la audiencia y la calidad del contenido. El problema nace también de una experiencia personal de los creadores: muchas veces, mientras están realizando otras actividades durante la transmisión, no pueden monitorear el chat de manera constante, lo que reduce la interacción con los espectadores y afecta la retención de la audiencia y la producción de contenido de valor.</w:t>
+              <w:t xml:space="preserve">, el número de transmisiones en vivo en plataformas como </w:t>
+            </w:r>
+            <w:proofErr w:type="spellStart"/>
+            <w:r>
+              <w:rPr>
+                <w:rFonts w:ascii="Calibri" w:eastAsia="Times New Roman" w:hAnsi="Calibri" w:cs="Calibri"/>
+                <w:lang w:val="es-ES"/>
+              </w:rPr>
+              <w:t>Twitch</w:t>
+            </w:r>
+            <w:proofErr w:type="spellEnd"/>
+            <w:r>
+              <w:rPr>
+                <w:rFonts w:ascii="Calibri" w:eastAsia="Times New Roman" w:hAnsi="Calibri" w:cs="Calibri"/>
+                <w:lang w:val="es-ES"/>
+              </w:rPr>
+              <w:t xml:space="preserve">, YouTube y </w:t>
+            </w:r>
+            <w:proofErr w:type="spellStart"/>
+            <w:r>
+              <w:rPr>
+                <w:rFonts w:ascii="Calibri" w:eastAsia="Times New Roman" w:hAnsi="Calibri" w:cs="Calibri"/>
+                <w:lang w:val="es-ES"/>
+              </w:rPr>
+              <w:t>Kick</w:t>
+            </w:r>
+            <w:proofErr w:type="spellEnd"/>
+            <w:r>
+              <w:rPr>
+                <w:rFonts w:ascii="Calibri" w:eastAsia="Times New Roman" w:hAnsi="Calibri" w:cs="Calibri"/>
+                <w:lang w:val="es-ES"/>
+              </w:rPr>
+              <w:t xml:space="preserve"> creció más del 25% anual, generando una demanda creciente de herramientas que permitan mejorar la interacción con la audiencia y la calidad del contenido. El problema nace también de una experiencia personal de los creadores: muchas veces, mientras están realizando otras actividades durante la transmisión, no pueden monitorear el chat de manera constante, lo que reduce la interacción con los espectadores y afecta la retención de la audiencia y la producción de contenido de valor.</w:t>
             </w:r>
           </w:p>
           <w:p>
@@ -1954,7 +2018,25 @@
                 <w:bCs/>
                 <w:lang w:val="es-ES"/>
               </w:rPr>
-              <w:t>inteligencia artificial generativa, APIs modernas, sistemas de respuestas en tiempo real y automatización</w:t>
+              <w:t xml:space="preserve">inteligencia artificial generativa, </w:t>
+            </w:r>
+            <w:proofErr w:type="spellStart"/>
+            <w:r>
+              <w:rPr>
+                <w:rFonts w:ascii="Calibri" w:eastAsia="Times New Roman" w:hAnsi="Calibri" w:cs="Calibri"/>
+                <w:bCs/>
+                <w:lang w:val="es-ES"/>
+              </w:rPr>
+              <w:t>APIs</w:t>
+            </w:r>
+            <w:proofErr w:type="spellEnd"/>
+            <w:r>
+              <w:rPr>
+                <w:rFonts w:ascii="Calibri" w:eastAsia="Times New Roman" w:hAnsi="Calibri" w:cs="Calibri"/>
+                <w:bCs/>
+                <w:lang w:val="es-ES"/>
+              </w:rPr>
+              <w:t xml:space="preserve"> modernas, sistemas de respuestas en tiempo real y automatización</w:t>
             </w:r>
             <w:r>
               <w:rPr>
@@ -1993,7 +2075,39 @@
                 <w:rFonts w:ascii="Calibri" w:eastAsia="Times New Roman" w:hAnsi="Calibri" w:cs="Calibri"/>
                 <w:lang w:val="es-ES"/>
               </w:rPr>
-              <w:t xml:space="preserve">, integrando APIs de inteligencia artificial, sistemas de Text-to-Speech y bases de datos en una solución funcional. Segundo, proporciona una </w:t>
+              <w:t xml:space="preserve">, integrando </w:t>
+            </w:r>
+            <w:proofErr w:type="spellStart"/>
+            <w:r>
+              <w:rPr>
+                <w:rFonts w:ascii="Calibri" w:eastAsia="Times New Roman" w:hAnsi="Calibri" w:cs="Calibri"/>
+                <w:lang w:val="es-ES"/>
+              </w:rPr>
+              <w:t>APIs</w:t>
+            </w:r>
+            <w:proofErr w:type="spellEnd"/>
+            <w:r>
+              <w:rPr>
+                <w:rFonts w:ascii="Calibri" w:eastAsia="Times New Roman" w:hAnsi="Calibri" w:cs="Calibri"/>
+                <w:lang w:val="es-ES"/>
+              </w:rPr>
+              <w:t xml:space="preserve"> de inteligencia artificial, sistemas de Text-to-</w:t>
+            </w:r>
+            <w:proofErr w:type="spellStart"/>
+            <w:r>
+              <w:rPr>
+                <w:rFonts w:ascii="Calibri" w:eastAsia="Times New Roman" w:hAnsi="Calibri" w:cs="Calibri"/>
+                <w:lang w:val="es-ES"/>
+              </w:rPr>
+              <w:t>Speech</w:t>
+            </w:r>
+            <w:proofErr w:type="spellEnd"/>
+            <w:r>
+              <w:rPr>
+                <w:rFonts w:ascii="Calibri" w:eastAsia="Times New Roman" w:hAnsi="Calibri" w:cs="Calibri"/>
+                <w:lang w:val="es-ES"/>
+              </w:rPr>
+              <w:t xml:space="preserve"> y bases de datos en una solución funcional. Segundo, proporciona una </w:t>
             </w:r>
             <w:r>
               <w:rPr>
@@ -2008,7 +2122,23 @@
                 <w:rFonts w:ascii="Calibri" w:eastAsia="Times New Roman" w:hAnsi="Calibri" w:cs="Calibri"/>
                 <w:lang w:val="es-ES"/>
               </w:rPr>
-              <w:t xml:space="preserve"> que aumenta el valor de producción de un stream, libera al creador de tareas repetitivas y mejora la calidad de la interacción con la audiencia. Finalmente, en un nivel más amplio, </w:t>
+              <w:t xml:space="preserve"> que aumenta el valor de producción de un </w:t>
+            </w:r>
+            <w:proofErr w:type="spellStart"/>
+            <w:r>
+              <w:rPr>
+                <w:rFonts w:ascii="Calibri" w:eastAsia="Times New Roman" w:hAnsi="Calibri" w:cs="Calibri"/>
+                <w:lang w:val="es-ES"/>
+              </w:rPr>
+              <w:t>stream</w:t>
+            </w:r>
+            <w:proofErr w:type="spellEnd"/>
+            <w:r>
+              <w:rPr>
+                <w:rFonts w:ascii="Calibri" w:eastAsia="Times New Roman" w:hAnsi="Calibri" w:cs="Calibri"/>
+                <w:lang w:val="es-ES"/>
+              </w:rPr>
+              <w:t xml:space="preserve">, libera al creador de tareas repetitivas y mejora la calidad de la interacción con la audiencia. Finalmente, en un nivel más amplio, </w:t>
             </w:r>
             <w:r>
               <w:rPr>
@@ -2169,8 +2299,123 @@
                 <w:szCs w:val="24"/>
                 <w:lang w:val="es-ES"/>
               </w:rPr>
-              <w:t xml:space="preserve">, que integra procesamiento de lenguaje natural, Text-to-Speech y animación de personajes virtuales. El sistema captura los mensajes del chat de Twitch, los procesa mediante la API de un modelo de lenguaje de </w:t>
-            </w:r>
+              <w:t>, que integra procesamiento de lenguaje natural, Text-to-</w:t>
+            </w:r>
+            <w:proofErr w:type="spellStart"/>
+            <w:r>
+              <w:rPr>
+                <w:rFonts w:ascii="Calibri" w:eastAsia="Times New Roman" w:hAnsi="Calibri" w:cs="Calibri"/>
+                <w:sz w:val="24"/>
+                <w:szCs w:val="24"/>
+                <w:lang w:val="es-ES"/>
+              </w:rPr>
+              <w:t>Speech</w:t>
+            </w:r>
+            <w:proofErr w:type="spellEnd"/>
+            <w:r>
+              <w:rPr>
+                <w:rFonts w:ascii="Calibri" w:eastAsia="Times New Roman" w:hAnsi="Calibri" w:cs="Calibri"/>
+                <w:sz w:val="24"/>
+                <w:szCs w:val="24"/>
+                <w:lang w:val="es-ES"/>
+              </w:rPr>
+              <w:t xml:space="preserve"> y animación de personajes virtuales. El sistema captura los mensajes del chat de </w:t>
+            </w:r>
+            <w:proofErr w:type="spellStart"/>
+            <w:r>
+              <w:rPr>
+                <w:rFonts w:ascii="Calibri" w:eastAsia="Times New Roman" w:hAnsi="Calibri" w:cs="Calibri"/>
+                <w:sz w:val="24"/>
+                <w:szCs w:val="24"/>
+                <w:lang w:val="es-ES"/>
+              </w:rPr>
+              <w:t>Twitch</w:t>
+            </w:r>
+            <w:proofErr w:type="spellEnd"/>
+            <w:r>
+              <w:rPr>
+                <w:rFonts w:ascii="Calibri" w:eastAsia="Times New Roman" w:hAnsi="Calibri" w:cs="Calibri"/>
+                <w:sz w:val="24"/>
+                <w:szCs w:val="24"/>
+                <w:lang w:val="es-ES"/>
+              </w:rPr>
+              <w:t xml:space="preserve">, los procesa mediante la API de un modelo de lenguaje de </w:t>
+            </w:r>
+            <w:r>
+              <w:rPr>
+                <w:rFonts w:ascii="Calibri" w:eastAsia="Times New Roman" w:hAnsi="Calibri" w:cs="Calibri"/>
+                <w:sz w:val="24"/>
+                <w:szCs w:val="24"/>
+                <w:lang w:val="es-ES"/>
+              </w:rPr>
+              <w:t>Gemini</w:t>
+            </w:r>
+            <w:r>
+              <w:rPr>
+                <w:rFonts w:ascii="Calibri" w:eastAsia="Times New Roman" w:hAnsi="Calibri" w:cs="Calibri"/>
+                <w:sz w:val="24"/>
+                <w:szCs w:val="24"/>
+                <w:lang w:val="es-ES"/>
+              </w:rPr>
+              <w:t>,</w:t>
+            </w:r>
+            <w:r>
+              <w:rPr>
+                <w:rFonts w:ascii="Calibri" w:eastAsia="Times New Roman" w:hAnsi="Calibri" w:cs="Calibri"/>
+                <w:sz w:val="24"/>
+                <w:szCs w:val="24"/>
+                <w:lang w:val="es-ES"/>
+              </w:rPr>
+              <w:t xml:space="preserve"> para</w:t>
+            </w:r>
+            <w:r>
+              <w:rPr>
+                <w:rFonts w:ascii="Calibri" w:eastAsia="Times New Roman" w:hAnsi="Calibri" w:cs="Calibri"/>
+                <w:sz w:val="24"/>
+                <w:szCs w:val="24"/>
+                <w:lang w:val="es-ES"/>
+              </w:rPr>
+              <w:t xml:space="preserve"> genera</w:t>
+            </w:r>
+            <w:r>
+              <w:rPr>
+                <w:rFonts w:ascii="Calibri" w:eastAsia="Times New Roman" w:hAnsi="Calibri" w:cs="Calibri"/>
+                <w:sz w:val="24"/>
+                <w:szCs w:val="24"/>
+                <w:lang w:val="es-ES"/>
+              </w:rPr>
+              <w:t>r</w:t>
+            </w:r>
+            <w:r>
+              <w:rPr>
+                <w:rFonts w:ascii="Calibri" w:eastAsia="Times New Roman" w:hAnsi="Calibri" w:cs="Calibri"/>
+                <w:sz w:val="24"/>
+                <w:szCs w:val="24"/>
+                <w:lang w:val="es-ES"/>
+              </w:rPr>
+              <w:t xml:space="preserve"> respuestas contextuales, las convierte en voz humana y las sincroniza con un modelo </w:t>
+            </w:r>
+            <w:proofErr w:type="spellStart"/>
+            <w:r>
+              <w:rPr>
+                <w:rFonts w:ascii="Calibri" w:eastAsia="Times New Roman" w:hAnsi="Calibri" w:cs="Calibri"/>
+                <w:sz w:val="24"/>
+                <w:szCs w:val="24"/>
+                <w:lang w:val="es-ES"/>
+              </w:rPr>
+              <w:t>VTuber</w:t>
+            </w:r>
+            <w:proofErr w:type="spellEnd"/>
+            <w:r>
+              <w:rPr>
+                <w:rFonts w:ascii="Calibri" w:eastAsia="Times New Roman" w:hAnsi="Calibri" w:cs="Calibri"/>
+                <w:sz w:val="24"/>
+                <w:szCs w:val="24"/>
+                <w:lang w:val="es-ES"/>
+              </w:rPr>
+              <w:t xml:space="preserve"> en </w:t>
+            </w:r>
+            <w:proofErr w:type="spellStart"/>
             <w:r>
               <w:rPr>
                 <w:rFonts w:ascii="Calibri" w:eastAsia="Times New Roman" w:hAnsi="Calibri" w:cs="Calibri"/>
@@ -2179,26 +2424,9 @@
                 <w:szCs w:val="24"/>
                 <w:lang w:val="es-ES"/>
               </w:rPr>
-              <w:t>OpenAI</w:t>
-            </w:r>
-            <w:r>
-              <w:rPr>
-                <w:rFonts w:ascii="Calibri" w:eastAsia="Times New Roman" w:hAnsi="Calibri" w:cs="Calibri"/>
-                <w:sz w:val="24"/>
-                <w:szCs w:val="24"/>
-                <w:lang w:val="es-ES"/>
-              </w:rPr>
-              <w:t xml:space="preserve"> </w:t>
-            </w:r>
-            <w:r>
-              <w:rPr>
-                <w:rFonts w:ascii="Calibri" w:eastAsia="Times New Roman" w:hAnsi="Calibri" w:cs="Calibri"/>
-                <w:sz w:val="24"/>
-                <w:szCs w:val="24"/>
-                <w:lang w:val="es-ES"/>
-              </w:rPr>
-              <w:t xml:space="preserve">por ejemplo, gpt-3.5-turbo, gpt-4 o gpt-5, genera respuestas contextuales, las convierte en voz humana y las sincroniza con un modelo VTuber en </w:t>
-            </w:r>
+              <w:t>VTube</w:t>
+            </w:r>
+            <w:proofErr w:type="spellEnd"/>
             <w:r>
               <w:rPr>
                 <w:rFonts w:ascii="Calibri" w:eastAsia="Times New Roman" w:hAnsi="Calibri" w:cs="Calibri"/>
@@ -2207,7 +2435,7 @@
                 <w:szCs w:val="24"/>
                 <w:lang w:val="es-ES"/>
               </w:rPr>
-              <w:t>VTube Studio</w:t>
+              <w:t xml:space="preserve"> Studio</w:t>
             </w:r>
             <w:r>
               <w:rPr>
@@ -2282,8 +2510,9 @@
                 <w:lang w:val="es-ES"/>
               </w:rPr>
               <w:br/>
-              <w:t>El proyecto soluciona la falta de interacción constante en los streams, causada por la imposibilidad del creador de monitorear el chat mientras realiza otras actividades, mediante un sistema automatizado que mantiene respuestas contextuales en tiempo real y genera un personaje virtual interactivo, enriqueciendo la exper</w:t>
-            </w:r>
+              <w:t xml:space="preserve">El proyecto soluciona la falta de interacción constante en los </w:t>
+            </w:r>
+            <w:proofErr w:type="spellStart"/>
             <w:r>
               <w:rPr>
                 <w:rFonts w:ascii="Calibri" w:eastAsia="Times New Roman" w:hAnsi="Calibri" w:cs="Calibri"/>
@@ -2291,8 +2520,9 @@
                 <w:szCs w:val="24"/>
                 <w:lang w:val="es-ES"/>
               </w:rPr>
-              <w:t>iencia de los espectadores y aun</w:t>
-            </w:r>
+              <w:t>streams</w:t>
+            </w:r>
+            <w:proofErr w:type="spellEnd"/>
             <w:r>
               <w:rPr>
                 <w:rFonts w:ascii="Calibri" w:eastAsia="Times New Roman" w:hAnsi="Calibri" w:cs="Calibri"/>
@@ -2300,7 +2530,7 @@
                 <w:szCs w:val="24"/>
                 <w:lang w:val="es-ES"/>
               </w:rPr>
-              <w:t xml:space="preserve"> </w:t>
+              <w:t>, causada por la imposibilidad del creador de monitorear el chat mientras realiza otras actividades, mediante un sistema automatizado que mantiene respuestas contextuales en tiempo real y genera un personaje virtual interactivo, enriqueciendo la exper</w:t>
             </w:r>
             <w:r>
               <w:rPr>
@@ -2309,7 +2539,16 @@
                 <w:szCs w:val="24"/>
                 <w:lang w:val="es-ES"/>
               </w:rPr>
-              <w:t>aumentando la retención de la audiencia.</w:t>
+              <w:t>iencia de los espectadores y aun</w:t>
+            </w:r>
+            <w:r>
+              <w:rPr>
+                <w:rFonts w:ascii="Calibri" w:eastAsia="Times New Roman" w:hAnsi="Calibri" w:cs="Calibri"/>
+                <w:sz w:val="24"/>
+                <w:szCs w:val="24"/>
+                <w:lang w:val="es-ES"/>
+              </w:rPr>
+              <w:t xml:space="preserve"> aumentando la retención de la audiencia.</w:t>
             </w:r>
           </w:p>
         </w:tc>
@@ -2549,22 +2788,71 @@
               </w:rPr>
             </w:pPr>
             <w:r>
-              <w:t xml:space="preserve">El desarrollo del </w:t>
-            </w:r>
-            <w:r>
-              <w:t>proyecto APT es factible porque el equipo cuenta con las competencias técnicas y la organización necesaria para desarrollarlo dentro de los plazos establecidos, utilizando metodologías ágiles que permiten gestionar el tiempo y las tareas de forma eficiente. Además, disponen de las herr</w:t>
-            </w:r>
-            <w:r>
-              <w:t xml:space="preserve">amientas y recursos requeridos </w:t>
-            </w:r>
-            <w:r>
-              <w:t>como Figma, Jira, Python, MySQL, Electron, Op</w:t>
-            </w:r>
-            <w:r>
-              <w:t>enAI, ElevenLabs y VTube Studio,</w:t>
-            </w:r>
-            <w:r>
-              <w:t xml:space="preserve"> lo que les proporciona la infraestructura tecnológica suficiente para cumplir los objetivos. Las fortalezas individuales, como la resiliencia, disciplina, adaptabilidad y aprendizaje rápido, favorecen la resolución de problemas y la integración de nuevas tecnologías. Si bien existen factores externos como la dependencia de APIs y posibles costos elevados, estos pueden mitigarse con una planificación estratégica, control de consumo y selección de alternativas viables. Por otro lado, las tendencias del mercado y el creciente interés en la inteligencia artificial y en los VTubers representan oportunidades que facilitan la aceptación del proyecto. En conjunto, estos elementos confirman que el proyecto APT puede desarrollarse con éxito, optimizando recursos y aprovechando un contexto favorable para su implementación.</w:t>
+              <w:t xml:space="preserve">El desarrollo del proyecto APT es factible porque el equipo cuenta con las competencias técnicas y la organización necesaria para desarrollarlo dentro de los plazos establecidos, utilizando metodologías ágiles que permiten gestionar el tiempo y las tareas de forma eficiente. Además, disponen de las herramientas y recursos requeridos como </w:t>
+            </w:r>
+            <w:proofErr w:type="spellStart"/>
+            <w:r>
+              <w:t>Figma</w:t>
+            </w:r>
+            <w:proofErr w:type="spellEnd"/>
+            <w:r>
+              <w:t xml:space="preserve">, Jira, Python, </w:t>
+            </w:r>
+            <w:proofErr w:type="spellStart"/>
+            <w:r>
+              <w:t>MySQL</w:t>
+            </w:r>
+            <w:proofErr w:type="spellEnd"/>
+            <w:r>
+              <w:t xml:space="preserve">, </w:t>
+            </w:r>
+            <w:proofErr w:type="spellStart"/>
+            <w:r>
+              <w:t>Electron</w:t>
+            </w:r>
+            <w:proofErr w:type="spellEnd"/>
+            <w:r>
+              <w:t xml:space="preserve">, </w:t>
+            </w:r>
+            <w:proofErr w:type="spellStart"/>
+            <w:r>
+              <w:t>Gemini</w:t>
+            </w:r>
+            <w:proofErr w:type="spellEnd"/>
+            <w:r>
+              <w:t xml:space="preserve">, </w:t>
+            </w:r>
+            <w:proofErr w:type="spellStart"/>
+            <w:r>
+              <w:t>ElevenLabs</w:t>
+            </w:r>
+            <w:proofErr w:type="spellEnd"/>
+            <w:r>
+              <w:t xml:space="preserve"> y </w:t>
+            </w:r>
+            <w:proofErr w:type="spellStart"/>
+            <w:r>
+              <w:t>VTube</w:t>
+            </w:r>
+            <w:proofErr w:type="spellEnd"/>
+            <w:r>
+              <w:t xml:space="preserve"> Studio, lo que les proporciona la infraestructura tecnológica suficiente para cumplir los objetivos. Las fortalezas individuales, como la resiliencia, disciplina, adaptabilidad y aprendizaje rápido, favorecen la resolución de problemas y la integración de nuevas tecnologías. Si bien existen factores externos como la dependencia de </w:t>
+            </w:r>
+            <w:proofErr w:type="spellStart"/>
+            <w:r>
+              <w:t>APIs</w:t>
+            </w:r>
+            <w:proofErr w:type="spellEnd"/>
+            <w:r>
+              <w:t xml:space="preserve"> y posibles costos elevados, estos pueden mitigarse con una planificación estratégica, control de consumo y selección de alternativas viables. Por otro lado, las tendencias del mercado y el creciente interés en la inteligencia artificial y en los </w:t>
+            </w:r>
+            <w:proofErr w:type="spellStart"/>
+            <w:r>
+              <w:t>VTubers</w:t>
+            </w:r>
+            <w:proofErr w:type="spellEnd"/>
+            <w:r>
+              <w:t xml:space="preserve"> representan oportunidades que facilitan la aceptación del proyecto. En conjunto, estos elementos confirman que el proyecto APT puede desarrollarse con éxito, optimizando recursos y aprovechando un contexto favorable para su implementación.</w:t>
             </w:r>
           </w:p>
         </w:tc>
@@ -2776,7 +3064,54 @@
               </w:rPr>
             </w:pPr>
             <w:r>
-              <w:t>Desarrollar un asistente virtual integral para streamers que automatice y personalice la interacción con su audiencia mediante inteligencia artificial (OpenAI), síntesis de voz realista (ElevenLabs) y un avatar VTuber, con el fin de enriquecer la experiencia de transmisión en vivo y fortalecer el vínculo entre creador y espectadores.</w:t>
+              <w:t>Desarrollar un asistente virtual integral para streamers que automatice y personalice la interacción con su audiencia me</w:t>
+            </w:r>
+            <w:r>
+              <w:t xml:space="preserve">diante inteligencia artificial con </w:t>
+            </w:r>
+            <w:proofErr w:type="spellStart"/>
+            <w:r>
+              <w:t>Gemini</w:t>
+            </w:r>
+            <w:proofErr w:type="spellEnd"/>
+            <w:r>
+              <w:t xml:space="preserve">, </w:t>
+            </w:r>
+            <w:r>
+              <w:t xml:space="preserve">síntesis de voz realista con </w:t>
+            </w:r>
+            <w:proofErr w:type="spellStart"/>
+            <w:r>
+              <w:t>ElevenLabs</w:t>
+            </w:r>
+            <w:proofErr w:type="spellEnd"/>
+            <w:r>
+              <w:t xml:space="preserve"> y un avatar</w:t>
+            </w:r>
+            <w:r>
+              <w:t xml:space="preserve"> con</w:t>
+            </w:r>
+            <w:r>
+              <w:t xml:space="preserve"> </w:t>
+            </w:r>
+            <w:proofErr w:type="spellStart"/>
+            <w:r>
+              <w:t>VTuber</w:t>
+            </w:r>
+            <w:proofErr w:type="spellEnd"/>
+            <w:r>
+              <w:t>, con el fin de enriquecer la experiencia de transmisión en vivo y fortalecer el víncu</w:t>
+            </w:r>
+            <w:r>
+              <w:t xml:space="preserve">lo entre creador y espectadores, logrando un incremento superior al 20% en la calidad e interacción de los </w:t>
+            </w:r>
+            <w:proofErr w:type="spellStart"/>
+            <w:r>
+              <w:t>streams</w:t>
+            </w:r>
+            <w:proofErr w:type="spellEnd"/>
+            <w:r>
+              <w:t>, pasando de un 40% ofrecido por las soluciones actuales a un 60% garantizado en efectividad y participación.</w:t>
             </w:r>
           </w:p>
         </w:tc>
@@ -2867,7 +3202,23 @@
                 <w:rFonts w:asciiTheme="minorHAnsi" w:hAnsiTheme="minorHAnsi" w:cstheme="minorHAnsi"/>
                 <w:lang w:val="es-ES"/>
               </w:rPr>
-              <w:t xml:space="preserve"> un módulo de captura de mensajes desde la API de Twitch para procesar en tiempo real la interacción de los espectadores.</w:t>
+              <w:t xml:space="preserve"> un módulo de captura de mensajes desde la API de </w:t>
+            </w:r>
+            <w:proofErr w:type="spellStart"/>
+            <w:r>
+              <w:rPr>
+                <w:rFonts w:asciiTheme="minorHAnsi" w:hAnsiTheme="minorHAnsi" w:cstheme="minorHAnsi"/>
+                <w:lang w:val="es-ES"/>
+              </w:rPr>
+              <w:t>Twitch</w:t>
+            </w:r>
+            <w:proofErr w:type="spellEnd"/>
+            <w:r>
+              <w:rPr>
+                <w:rFonts w:asciiTheme="minorHAnsi" w:hAnsiTheme="minorHAnsi" w:cstheme="minorHAnsi"/>
+                <w:lang w:val="es-ES"/>
+              </w:rPr>
+              <w:t xml:space="preserve"> para procesar en tiempo real la interacción de los espectadores.</w:t>
             </w:r>
           </w:p>
           <w:p>
@@ -2923,7 +3274,21 @@
                 <w:rFonts w:asciiTheme="minorHAnsi" w:hAnsiTheme="minorHAnsi" w:cstheme="minorHAnsi"/>
                 <w:lang w:val="es-ES"/>
               </w:rPr>
-              <w:t xml:space="preserve"> la API de OpenAI para generar respuestas contextuales basadas en el historial almacenado.</w:t>
+              <w:t xml:space="preserve"> la API de </w:t>
+            </w:r>
+            <w:r>
+              <w:rPr>
+                <w:rFonts w:asciiTheme="minorHAnsi" w:hAnsiTheme="minorHAnsi" w:cstheme="minorHAnsi"/>
+                <w:lang w:val="es-ES"/>
+              </w:rPr>
+              <w:t>Gemini</w:t>
+            </w:r>
+            <w:r>
+              <w:rPr>
+                <w:rFonts w:asciiTheme="minorHAnsi" w:hAnsiTheme="minorHAnsi" w:cstheme="minorHAnsi"/>
+                <w:lang w:val="es-ES"/>
+              </w:rPr>
+              <w:t xml:space="preserve"> para generar respuestas contextuales basadas en el historial almacenado.</w:t>
             </w:r>
           </w:p>
           <w:p>
@@ -2951,7 +3316,23 @@
                 <w:rFonts w:asciiTheme="minorHAnsi" w:hAnsiTheme="minorHAnsi" w:cstheme="minorHAnsi"/>
                 <w:lang w:val="es-ES"/>
               </w:rPr>
-              <w:t xml:space="preserve"> la API de ElevenLabs para convertir las respuestas textuales en voz natural y realista.</w:t>
+              <w:t xml:space="preserve"> la API de </w:t>
+            </w:r>
+            <w:proofErr w:type="spellStart"/>
+            <w:r>
+              <w:rPr>
+                <w:rFonts w:asciiTheme="minorHAnsi" w:hAnsiTheme="minorHAnsi" w:cstheme="minorHAnsi"/>
+                <w:lang w:val="es-ES"/>
+              </w:rPr>
+              <w:t>ElevenLabs</w:t>
+            </w:r>
+            <w:proofErr w:type="spellEnd"/>
+            <w:r>
+              <w:rPr>
+                <w:rFonts w:asciiTheme="minorHAnsi" w:hAnsiTheme="minorHAnsi" w:cstheme="minorHAnsi"/>
+                <w:lang w:val="es-ES"/>
+              </w:rPr>
+              <w:t xml:space="preserve"> para convertir las respuestas textuales en voz natural y realista.</w:t>
             </w:r>
           </w:p>
           <w:p>
@@ -2979,7 +3360,23 @@
                 <w:rFonts w:asciiTheme="minorHAnsi" w:hAnsiTheme="minorHAnsi" w:cstheme="minorHAnsi"/>
                 <w:lang w:val="es-ES"/>
               </w:rPr>
-              <w:t xml:space="preserve"> la salida de audio con un avatar en VTube Studio para crear la ilusión de habla en un personaje virtual.</w:t>
+              <w:t xml:space="preserve"> la salida de audio con un avatar en </w:t>
+            </w:r>
+            <w:proofErr w:type="spellStart"/>
+            <w:r>
+              <w:rPr>
+                <w:rFonts w:asciiTheme="minorHAnsi" w:hAnsiTheme="minorHAnsi" w:cstheme="minorHAnsi"/>
+                <w:lang w:val="es-ES"/>
+              </w:rPr>
+              <w:t>VTube</w:t>
+            </w:r>
+            <w:proofErr w:type="spellEnd"/>
+            <w:r>
+              <w:rPr>
+                <w:rFonts w:asciiTheme="minorHAnsi" w:hAnsiTheme="minorHAnsi" w:cstheme="minorHAnsi"/>
+                <w:lang w:val="es-ES"/>
+              </w:rPr>
+              <w:t xml:space="preserve"> Studio para crear la ilusión de habla en un personaje virtual.</w:t>
             </w:r>
           </w:p>
           <w:p>
@@ -3308,7 +3705,6 @@
                 <w:iCs/>
                 <w:color w:val="000000" w:themeColor="text1"/>
               </w:rPr>
-              <w:lastRenderedPageBreak/>
               <w:t>Distribución de Roles</w:t>
             </w:r>
             <w:r>
@@ -3521,8 +3917,21 @@
                       <w:sz w:val="22"/>
                       <w:szCs w:val="22"/>
                     </w:rPr>
-                    <w:t>Sergio Lopez</w:t>
+                    <w:t xml:space="preserve">Sergio </w:t>
                   </w:r>
+                  <w:proofErr w:type="spellStart"/>
+                  <w:r>
+                    <w:rPr>
+                      <w:rStyle w:val="Textoennegrita"/>
+                      <w:rFonts w:ascii="Calibri" w:hAnsi="Calibri" w:cs="Calibri"/>
+                      <w:iCs/>
+                      <w:color w:val="000000" w:themeColor="text1"/>
+                      <w:sz w:val="22"/>
+                      <w:szCs w:val="22"/>
+                    </w:rPr>
+                    <w:t>Lopez</w:t>
+                  </w:r>
+                  <w:proofErr w:type="spellEnd"/>
                 </w:p>
                 <w:p>
                   <w:pPr>
@@ -3705,8 +4114,21 @@
                       <w:sz w:val="22"/>
                       <w:szCs w:val="22"/>
                     </w:rPr>
-                    <w:t>Sergio Lopez</w:t>
+                    <w:t xml:space="preserve">Sergio </w:t>
                   </w:r>
+                  <w:proofErr w:type="spellStart"/>
+                  <w:r>
+                    <w:rPr>
+                      <w:rStyle w:val="Textoennegrita"/>
+                      <w:rFonts w:ascii="Calibri" w:hAnsi="Calibri" w:cs="Calibri"/>
+                      <w:iCs/>
+                      <w:color w:val="000000" w:themeColor="text1"/>
+                      <w:sz w:val="22"/>
+                      <w:szCs w:val="22"/>
+                    </w:rPr>
+                    <w:t>Lopez</w:t>
+                  </w:r>
+                  <w:proofErr w:type="spellEnd"/>
                 </w:p>
                 <w:p>
                   <w:pPr>
@@ -3792,8 +4214,21 @@
                       <w:sz w:val="22"/>
                       <w:szCs w:val="22"/>
                     </w:rPr>
-                    <w:t>Backend Developer</w:t>
+                    <w:t xml:space="preserve">Backend </w:t>
                   </w:r>
+                  <w:proofErr w:type="spellStart"/>
+                  <w:r>
+                    <w:rPr>
+                      <w:rStyle w:val="Textoennegrita"/>
+                      <w:rFonts w:ascii="Calibri" w:hAnsi="Calibri" w:cs="Calibri"/>
+                      <w:iCs/>
+                      <w:color w:val="000000" w:themeColor="text1"/>
+                      <w:sz w:val="22"/>
+                      <w:szCs w:val="22"/>
+                    </w:rPr>
+                    <w:t>Developer</w:t>
+                  </w:r>
+                  <w:proofErr w:type="spellEnd"/>
                 </w:p>
               </w:tc>
               <w:tc>
@@ -3844,8 +4279,36 @@
                       <w:sz w:val="22"/>
                       <w:szCs w:val="22"/>
                     </w:rPr>
-                    <w:t>Gestionar la base de datos, integrar API de Twitch y OpenAI</w:t>
+                    <w:t xml:space="preserve">Gestionar la base de datos, integrar API de </w:t>
                   </w:r>
+                  <w:proofErr w:type="spellStart"/>
+                  <w:r>
+                    <w:rPr>
+                      <w:rFonts w:ascii="Calibri" w:hAnsi="Calibri" w:cs="Calibri"/>
+                      <w:sz w:val="22"/>
+                      <w:szCs w:val="22"/>
+                    </w:rPr>
+                    <w:t>Twitch</w:t>
+                  </w:r>
+                  <w:proofErr w:type="spellEnd"/>
+                  <w:r>
+                    <w:rPr>
+                      <w:rFonts w:ascii="Calibri" w:hAnsi="Calibri" w:cs="Calibri"/>
+                      <w:sz w:val="22"/>
+                      <w:szCs w:val="22"/>
+                    </w:rPr>
+                    <w:t xml:space="preserve"> y </w:t>
+                  </w:r>
+                  <w:proofErr w:type="spellStart"/>
+                  <w:r>
+                    <w:rPr>
+                      <w:rFonts w:ascii="Calibri" w:hAnsi="Calibri" w:cs="Calibri"/>
+                      <w:sz w:val="22"/>
+                      <w:szCs w:val="22"/>
+                    </w:rPr>
+                    <w:t>Gemini</w:t>
+                  </w:r>
+                  <w:proofErr w:type="spellEnd"/>
                 </w:p>
               </w:tc>
               <w:tc>
@@ -3927,6 +4390,7 @@
                       <w:szCs w:val="22"/>
                     </w:rPr>
                   </w:pPr>
+                  <w:proofErr w:type="spellStart"/>
                   <w:r>
                     <w:rPr>
                       <w:rStyle w:val="Textoennegrita"/>
@@ -3936,8 +4400,57 @@
                       <w:sz w:val="22"/>
                       <w:szCs w:val="22"/>
                     </w:rPr>
-                    <w:t>Frontend/Integration Specialist</w:t>
+                    <w:t>Frontend</w:t>
                   </w:r>
+                  <w:proofErr w:type="spellEnd"/>
+                  <w:r>
+                    <w:rPr>
+                      <w:rStyle w:val="Textoennegrita"/>
+                      <w:rFonts w:ascii="Calibri" w:hAnsi="Calibri" w:cs="Calibri"/>
+                      <w:iCs/>
+                      <w:color w:val="000000" w:themeColor="text1"/>
+                      <w:sz w:val="22"/>
+                      <w:szCs w:val="22"/>
+                    </w:rPr>
+                    <w:t>/</w:t>
+                  </w:r>
+                  <w:proofErr w:type="spellStart"/>
+                  <w:r>
+                    <w:rPr>
+                      <w:rStyle w:val="Textoennegrita"/>
+                      <w:rFonts w:ascii="Calibri" w:hAnsi="Calibri" w:cs="Calibri"/>
+                      <w:iCs/>
+                      <w:color w:val="000000" w:themeColor="text1"/>
+                      <w:sz w:val="22"/>
+                      <w:szCs w:val="22"/>
+                    </w:rPr>
+                    <w:t>Integration</w:t>
+                  </w:r>
+                  <w:proofErr w:type="spellEnd"/>
+                  <w:r>
+                    <w:rPr>
+                      <w:rStyle w:val="Textoennegrita"/>
+                      <w:rFonts w:ascii="Calibri" w:hAnsi="Calibri" w:cs="Calibri"/>
+                      <w:iCs/>
+                      <w:color w:val="000000" w:themeColor="text1"/>
+                      <w:sz w:val="22"/>
+                      <w:szCs w:val="22"/>
+                    </w:rPr>
+                    <w:t xml:space="preserve"> </w:t>
+                  </w:r>
+                  <w:proofErr w:type="spellStart"/>
+                  <w:r>
+                    <w:rPr>
+                      <w:rStyle w:val="Textoennegrita"/>
+                      <w:rFonts w:ascii="Calibri" w:hAnsi="Calibri" w:cs="Calibri"/>
+                      <w:iCs/>
+                      <w:color w:val="000000" w:themeColor="text1"/>
+                      <w:sz w:val="22"/>
+                      <w:szCs w:val="22"/>
+                    </w:rPr>
+                    <w:t>Specialist</w:t>
+                  </w:r>
+                  <w:proofErr w:type="spellEnd"/>
                 </w:p>
               </w:tc>
               <w:tc>
@@ -3988,7 +4501,43 @@
                       <w:sz w:val="22"/>
                       <w:szCs w:val="22"/>
                     </w:rPr>
-                    <w:t>Conectar con ElevenLabs y VTube Studio, crear aplicación de escritorio</w:t>
+                    <w:t xml:space="preserve">Conectar con </w:t>
+                  </w:r>
+                  <w:proofErr w:type="spellStart"/>
+                  <w:r>
+                    <w:rPr>
+                      <w:rFonts w:ascii="Calibri" w:hAnsi="Calibri" w:cs="Calibri"/>
+                      <w:sz w:val="22"/>
+                      <w:szCs w:val="22"/>
+                    </w:rPr>
+                    <w:t>ElevenLabs</w:t>
+                  </w:r>
+                  <w:proofErr w:type="spellEnd"/>
+                  <w:r>
+                    <w:rPr>
+                      <w:rFonts w:ascii="Calibri" w:hAnsi="Calibri" w:cs="Calibri"/>
+                      <w:sz w:val="22"/>
+                      <w:szCs w:val="22"/>
+                    </w:rPr>
+                    <w:t xml:space="preserve"> y </w:t>
+                  </w:r>
+                  <w:proofErr w:type="spellStart"/>
+                  <w:r>
+                    <w:rPr>
+                      <w:rFonts w:ascii="Calibri" w:hAnsi="Calibri" w:cs="Calibri"/>
+                      <w:sz w:val="22"/>
+                      <w:szCs w:val="22"/>
+                    </w:rPr>
+                    <w:t>VTube</w:t>
+                  </w:r>
+                  <w:proofErr w:type="spellEnd"/>
+                  <w:r>
+                    <w:rPr>
+                      <w:rFonts w:ascii="Calibri" w:hAnsi="Calibri" w:cs="Calibri"/>
+                      <w:sz w:val="22"/>
+                      <w:szCs w:val="22"/>
+                    </w:rPr>
+                    <w:t xml:space="preserve"> Studio, crear aplicación de escritorio</w:t>
                   </w:r>
                 </w:p>
               </w:tc>
@@ -4070,6 +4619,7 @@
                       <w:szCs w:val="22"/>
                     </w:rPr>
                   </w:pPr>
+                  <w:proofErr w:type="spellStart"/>
                   <w:r>
                     <w:rPr>
                       <w:rStyle w:val="Textoennegrita"/>
@@ -4081,6 +4631,7 @@
                     </w:rPr>
                     <w:t>Tester</w:t>
                   </w:r>
+                  <w:proofErr w:type="spellEnd"/>
                 </w:p>
               </w:tc>
               <w:tc>
@@ -5063,6 +5614,7 @@
           </w:tcPr>
           <w:p>
             <w:r>
+              <w:lastRenderedPageBreak/>
               <w:t>Avance</w:t>
             </w:r>
           </w:p>
@@ -5081,8 +5633,30 @@
               <w:rPr>
                 <w:lang w:val="es-ES"/>
               </w:rPr>
-              <w:t>Planificación de backlog y sprints</w:t>
-            </w:r>
+              <w:t xml:space="preserve">Planificación de </w:t>
+            </w:r>
+            <w:proofErr w:type="spellStart"/>
+            <w:r>
+              <w:rPr>
+                <w:lang w:val="es-ES"/>
+              </w:rPr>
+              <w:t>backlog</w:t>
+            </w:r>
+            <w:proofErr w:type="spellEnd"/>
+            <w:r>
+              <w:rPr>
+                <w:lang w:val="es-ES"/>
+              </w:rPr>
+              <w:t xml:space="preserve"> y </w:t>
+            </w:r>
+            <w:proofErr w:type="spellStart"/>
+            <w:r>
+              <w:rPr>
+                <w:lang w:val="es-ES"/>
+              </w:rPr>
+              <w:t>sprints</w:t>
+            </w:r>
+            <w:proofErr w:type="spellEnd"/>
           </w:p>
         </w:tc>
         <w:tc>
@@ -5099,14 +5673,35 @@
               <w:rPr>
                 <w:lang w:val="es-ES"/>
               </w:rPr>
-              <w:t xml:space="preserve">Documento o tablero con backlog </w:t>
-            </w:r>
-            <w:r>
-              <w:rPr>
-                <w:lang w:val="es-ES"/>
-              </w:rPr>
-              <w:lastRenderedPageBreak/>
-              <w:t>priorizado y sprints definidos.</w:t>
+              <w:t xml:space="preserve">Documento o tablero con </w:t>
+            </w:r>
+            <w:proofErr w:type="spellStart"/>
+            <w:r>
+              <w:rPr>
+                <w:lang w:val="es-ES"/>
+              </w:rPr>
+              <w:t>backlog</w:t>
+            </w:r>
+            <w:proofErr w:type="spellEnd"/>
+            <w:r>
+              <w:rPr>
+                <w:lang w:val="es-ES"/>
+              </w:rPr>
+              <w:t xml:space="preserve"> priorizado y </w:t>
+            </w:r>
+            <w:proofErr w:type="spellStart"/>
+            <w:r>
+              <w:rPr>
+                <w:lang w:val="es-ES"/>
+              </w:rPr>
+              <w:t>sprints</w:t>
+            </w:r>
+            <w:proofErr w:type="spellEnd"/>
+            <w:r>
+              <w:rPr>
+                <w:lang w:val="es-ES"/>
+              </w:rPr>
+              <w:t xml:space="preserve"> definidos.</w:t>
             </w:r>
           </w:p>
         </w:tc>
@@ -5124,15 +5719,7 @@
               <w:rPr>
                 <w:lang w:val="es-ES"/>
               </w:rPr>
-              <w:lastRenderedPageBreak/>
-              <w:t xml:space="preserve">Facilita gestionar y controlar el </w:t>
-            </w:r>
-            <w:r>
-              <w:rPr>
-                <w:lang w:val="es-ES"/>
-              </w:rPr>
-              <w:lastRenderedPageBreak/>
-              <w:t>desarrollo por iteraciones.</w:t>
+              <w:t>Facilita gestionar y controlar el desarrollo por iteraciones.</w:t>
             </w:r>
           </w:p>
         </w:tc>
@@ -5160,7 +5747,6 @@
           </w:tcPr>
           <w:p>
             <w:r>
-              <w:lastRenderedPageBreak/>
               <w:t>Avance</w:t>
             </w:r>
           </w:p>
@@ -5393,7 +5979,15 @@
           </w:tcPr>
           <w:p>
             <w:r>
-              <w:t>Sincronización con VTuber (Código)</w:t>
+              <w:t xml:space="preserve">Sincronización con </w:t>
+            </w:r>
+            <w:proofErr w:type="spellStart"/>
+            <w:r>
+              <w:t>VTuber</w:t>
+            </w:r>
+            <w:proofErr w:type="spellEnd"/>
+            <w:r>
+              <w:t xml:space="preserve"> (Código)</w:t>
             </w:r>
           </w:p>
         </w:tc>
@@ -5411,7 +6005,21 @@
               <w:rPr>
                 <w:lang w:val="es-ES"/>
               </w:rPr>
-              <w:t>Módulo que sincroniza IA y avatar VTuber.</w:t>
+              <w:t xml:space="preserve">Módulo que sincroniza IA y avatar </w:t>
+            </w:r>
+            <w:proofErr w:type="spellStart"/>
+            <w:r>
+              <w:rPr>
+                <w:lang w:val="es-ES"/>
+              </w:rPr>
+              <w:t>VTuber</w:t>
+            </w:r>
+            <w:proofErr w:type="spellEnd"/>
+            <w:r>
+              <w:rPr>
+                <w:lang w:val="es-ES"/>
+              </w:rPr>
+              <w:t>.</w:t>
             </w:r>
           </w:p>
         </w:tc>
@@ -6274,8 +6882,16 @@
               <w:rPr>
                 <w:lang w:val="es-ES"/>
               </w:rPr>
-              <w:t>Identificar y documentar requisitos funcionales y no funcionales, definición del backlog y organización de sprints</w:t>
-            </w:r>
+              <w:t xml:space="preserve">Identificar y documentar requisitos funcionales y no funcionales, definición del backlog y organización de </w:t>
+            </w:r>
+            <w:proofErr w:type="spellStart"/>
+            <w:r>
+              <w:rPr>
+                <w:lang w:val="es-ES"/>
+              </w:rPr>
+              <w:t>sprints</w:t>
+            </w:r>
+            <w:proofErr w:type="spellEnd"/>
           </w:p>
         </w:tc>
         <w:tc>
@@ -6284,7 +6900,12 @@
           </w:tcPr>
           <w:p>
             <w:r>
-              <w:t>Jira, GitHub, OpenAI</w:t>
+              <w:t xml:space="preserve">Jira, GitHub, </w:t>
+            </w:r>
+          </w:p>
+          <w:p>
+            <w:r>
+              <w:t>Gemini</w:t>
             </w:r>
           </w:p>
         </w:tc>
@@ -6378,7 +6999,21 @@
               <w:rPr>
                 <w:lang w:val="es-ES"/>
               </w:rPr>
-              <w:t>Diseñar prototipo inicial en Figma y definir estructura de la base de datos</w:t>
+              <w:t xml:space="preserve">Diseñar prototipo inicial en </w:t>
+            </w:r>
+            <w:proofErr w:type="spellStart"/>
+            <w:r>
+              <w:rPr>
+                <w:lang w:val="es-ES"/>
+              </w:rPr>
+              <w:t>Figma</w:t>
+            </w:r>
+            <w:proofErr w:type="spellEnd"/>
+            <w:r>
+              <w:rPr>
+                <w:lang w:val="es-ES"/>
+              </w:rPr>
+              <w:t xml:space="preserve"> y definir estructura de la base de datos</w:t>
             </w:r>
           </w:p>
         </w:tc>
@@ -6387,9 +7022,27 @@
             <w:tcW w:w="0" w:type="auto"/>
           </w:tcPr>
           <w:p>
-            <w:r>
-              <w:t>Figma, MySQL, Bootstrap</w:t>
-            </w:r>
+            <w:proofErr w:type="spellStart"/>
+            <w:r>
+              <w:t>Figma</w:t>
+            </w:r>
+            <w:proofErr w:type="spellEnd"/>
+            <w:r>
+              <w:t xml:space="preserve">, </w:t>
+            </w:r>
+            <w:proofErr w:type="spellStart"/>
+            <w:r>
+              <w:t>MySQL</w:t>
+            </w:r>
+            <w:proofErr w:type="spellEnd"/>
+            <w:r>
+              <w:t xml:space="preserve">, </w:t>
+            </w:r>
+            <w:proofErr w:type="spellStart"/>
+            <w:r>
+              <w:t>Bootstrap</w:t>
+            </w:r>
+            <w:proofErr w:type="spellEnd"/>
           </w:p>
         </w:tc>
         <w:tc>
@@ -6407,9 +7060,27 @@
             <w:tcW w:w="0" w:type="auto"/>
           </w:tcPr>
           <w:p>
-            <w:r>
-              <w:t>Frontend/Integration Specialist</w:t>
-            </w:r>
+            <w:proofErr w:type="spellStart"/>
+            <w:r>
+              <w:t>Frontend</w:t>
+            </w:r>
+            <w:proofErr w:type="spellEnd"/>
+            <w:r>
+              <w:t>/</w:t>
+            </w:r>
+            <w:proofErr w:type="spellStart"/>
+            <w:r>
+              <w:t>Integration</w:t>
+            </w:r>
+            <w:proofErr w:type="spellEnd"/>
+            <w:r>
+              <w:t xml:space="preserve"> </w:t>
+            </w:r>
+            <w:proofErr w:type="spellStart"/>
+            <w:r>
+              <w:t>Specialist</w:t>
+            </w:r>
+            <w:proofErr w:type="spellEnd"/>
           </w:p>
         </w:tc>
         <w:tc>
@@ -6490,15 +7161,37 @@
               <w:rPr>
                 <w:lang w:val="es-ES"/>
               </w:rPr>
-              <w:t xml:space="preserve">Implementar la lógica del sistema para capturar mensajes de Twitch y </w:t>
+              <w:t xml:space="preserve">Implementar la lógica del sistema para capturar mensajes de </w:t>
+            </w:r>
+            <w:proofErr w:type="spellStart"/>
+            <w:r>
+              <w:rPr>
+                <w:lang w:val="es-ES"/>
+              </w:rPr>
+              <w:t>Twitch</w:t>
+            </w:r>
+            <w:proofErr w:type="spellEnd"/>
+            <w:r>
+              <w:rPr>
+                <w:lang w:val="es-ES"/>
+              </w:rPr>
+              <w:t xml:space="preserve"> y </w:t>
             </w:r>
             <w:r>
               <w:rPr>
                 <w:lang w:val="es-ES"/>
               </w:rPr>
               <w:lastRenderedPageBreak/>
-              <w:t>procesarlos con OpenAI</w:t>
-            </w:r>
+              <w:t xml:space="preserve">procesarlos con </w:t>
+            </w:r>
+            <w:proofErr w:type="spellStart"/>
+            <w:r>
+              <w:rPr>
+                <w:lang w:val="es-ES"/>
+              </w:rPr>
+              <w:t>OpenAI</w:t>
+            </w:r>
+            <w:proofErr w:type="spellEnd"/>
           </w:p>
         </w:tc>
         <w:tc>
@@ -6508,7 +7201,13 @@
           <w:p>
             <w:r>
               <w:lastRenderedPageBreak/>
-              <w:t>Python, OpenAI, MySQL, GitHub</w:t>
+              <w:t xml:space="preserve">Python, </w:t>
+            </w:r>
+            <w:r>
+              <w:t>Gemini</w:t>
+            </w:r>
+            <w:r>
+              <w:t>, MySQL, GitHub</w:t>
             </w:r>
           </w:p>
         </w:tc>
@@ -6528,8 +7227,13 @@
           </w:tcPr>
           <w:p>
             <w:r>
-              <w:t>Backend Developer</w:t>
-            </w:r>
+              <w:t xml:space="preserve">Backend </w:t>
+            </w:r>
+            <w:proofErr w:type="spellStart"/>
+            <w:r>
+              <w:t>Developer</w:t>
+            </w:r>
+            <w:proofErr w:type="spellEnd"/>
           </w:p>
         </w:tc>
         <w:tc>
@@ -6585,8 +7289,16 @@
               <w:rPr>
                 <w:lang w:val="es-ES"/>
               </w:rPr>
-              <w:t>Desarrollo Conversión TTS y Sincronización VTuber</w:t>
-            </w:r>
+              <w:t xml:space="preserve">Desarrollo Conversión TTS y Sincronización </w:t>
+            </w:r>
+            <w:proofErr w:type="spellStart"/>
+            <w:r>
+              <w:rPr>
+                <w:lang w:val="es-ES"/>
+              </w:rPr>
+              <w:t>VTuber</w:t>
+            </w:r>
+            <w:proofErr w:type="spellEnd"/>
           </w:p>
         </w:tc>
         <w:tc>
@@ -6603,7 +7315,35 @@
               <w:rPr>
                 <w:lang w:val="es-ES"/>
               </w:rPr>
-              <w:t>Integrar servicios externos ElevenLabs y VTube Studio para TTS y sincronización del avatar</w:t>
+              <w:t xml:space="preserve">Integrar servicios externos </w:t>
+            </w:r>
+            <w:proofErr w:type="spellStart"/>
+            <w:r>
+              <w:rPr>
+                <w:lang w:val="es-ES"/>
+              </w:rPr>
+              <w:t>ElevenLabs</w:t>
+            </w:r>
+            <w:proofErr w:type="spellEnd"/>
+            <w:r>
+              <w:rPr>
+                <w:lang w:val="es-ES"/>
+              </w:rPr>
+              <w:t xml:space="preserve"> y </w:t>
+            </w:r>
+            <w:proofErr w:type="spellStart"/>
+            <w:r>
+              <w:rPr>
+                <w:lang w:val="es-ES"/>
+              </w:rPr>
+              <w:t>VTube</w:t>
+            </w:r>
+            <w:proofErr w:type="spellEnd"/>
+            <w:r>
+              <w:rPr>
+                <w:lang w:val="es-ES"/>
+              </w:rPr>
+              <w:t xml:space="preserve"> Studio para TTS y sincronización del avatar</w:t>
             </w:r>
           </w:p>
         </w:tc>
@@ -6613,7 +7353,23 @@
           </w:tcPr>
           <w:p>
             <w:r>
-              <w:t>Python, ElevenLabs, VTube Studio</w:t>
+              <w:t xml:space="preserve">Python, </w:t>
+            </w:r>
+            <w:proofErr w:type="spellStart"/>
+            <w:r>
+              <w:t>ElevenLabs</w:t>
+            </w:r>
+            <w:proofErr w:type="spellEnd"/>
+            <w:r>
+              <w:t xml:space="preserve">, </w:t>
+            </w:r>
+            <w:proofErr w:type="spellStart"/>
+            <w:r>
+              <w:t>VTube</w:t>
+            </w:r>
+            <w:proofErr w:type="spellEnd"/>
+            <w:r>
+              <w:t xml:space="preserve"> Studio</w:t>
             </w:r>
           </w:p>
         </w:tc>
@@ -6725,7 +7481,15 @@
           </w:tcPr>
           <w:p>
             <w:r>
-              <w:t>Python (pytest), Jira, GitHub</w:t>
+              <w:t>Python (</w:t>
+            </w:r>
+            <w:proofErr w:type="spellStart"/>
+            <w:r>
+              <w:t>pytest</w:t>
+            </w:r>
+            <w:proofErr w:type="spellEnd"/>
+            <w:r>
+              <w:t>), Jira, GitHub</w:t>
             </w:r>
           </w:p>
         </w:tc>
@@ -6744,9 +7508,11 @@
             <w:tcW w:w="0" w:type="auto"/>
           </w:tcPr>
           <w:p>
+            <w:proofErr w:type="spellStart"/>
             <w:r>
               <w:t>Tester</w:t>
             </w:r>
+            <w:proofErr w:type="spellEnd"/>
           </w:p>
         </w:tc>
         <w:tc>
@@ -6820,8 +7586,21 @@
             <w:tcW w:w="0" w:type="auto"/>
           </w:tcPr>
           <w:p>
-            <w:r>
-              <w:t>Electron, Python, MySQL, GitHub</w:t>
+            <w:proofErr w:type="spellStart"/>
+            <w:r>
+              <w:t>Electron</w:t>
+            </w:r>
+            <w:proofErr w:type="spellEnd"/>
+            <w:r>
+              <w:t xml:space="preserve">, Python, </w:t>
+            </w:r>
+            <w:proofErr w:type="spellStart"/>
+            <w:r>
+              <w:t>MySQL</w:t>
+            </w:r>
+            <w:proofErr w:type="spellEnd"/>
+            <w:r>
+              <w:t>, GitHub</w:t>
             </w:r>
           </w:p>
         </w:tc>
@@ -6907,8 +7686,16 @@
               <w:rPr>
                 <w:lang w:val="es-ES"/>
               </w:rPr>
-              <w:t>Corregir incidencias post-despliegue, aplicar mejoras y ajustes según feedback</w:t>
-            </w:r>
+              <w:t xml:space="preserve">Corregir incidencias post-despliegue, aplicar mejoras y ajustes según </w:t>
+            </w:r>
+            <w:proofErr w:type="spellStart"/>
+            <w:r>
+              <w:rPr>
+                <w:lang w:val="es-ES"/>
+              </w:rPr>
+              <w:t>feedback</w:t>
+            </w:r>
+            <w:proofErr w:type="spellEnd"/>
           </w:p>
         </w:tc>
         <w:tc>
@@ -7178,13 +7965,13 @@
         </w:rPr>
         <w:t>IMAGEN DE REFERENCIA</w:t>
       </w:r>
-      <w:bookmarkStart w:id="0" w:name="_GoBack"/>
-      <w:bookmarkEnd w:id="0"/>
       <w:r>
         <w:rPr>
           <w:b/>
+          <w:noProof/>
           <w:sz w:val="24"/>
           <w:szCs w:val="24"/>
+          <w:lang w:val="en-US"/>
         </w:rPr>
         <w:drawing>
           <wp:anchor distT="0" distB="0" distL="114300" distR="114300" simplePos="0" relativeHeight="251660288" behindDoc="0" locked="0" layoutInCell="1" allowOverlap="1" wp14:anchorId="1C6563D8" wp14:editId="5841A460">
@@ -8838,76 +9625,6 @@
     </w:sectPr>
   </w:body>
 </w:document>
-</file>
-
-<file path=word/commentsExtensible.xml><?xml version="1.0" encoding="utf-8"?>
-<w16cex:commentsExtensible xmlns:wpc="http://schemas.microsoft.com/office/word/2010/wordprocessingCanvas" xmlns:cx="http://schemas.microsoft.com/office/drawing/2014/chartex" xmlns:cx1="http://schemas.microsoft.com/office/drawing/2015/9/8/chartex" xmlns:cx2="http://schemas.microsoft.com/office/drawing/2015/10/21/chartex" xmlns:cx3="http://schemas.microsoft.com/office/drawing/2016/5/9/chartex" xmlns:cx4="http://schemas.microsoft.com/office/drawing/2016/5/10/chartex" xmlns:cx5="http://schemas.microsoft.com/office/drawing/2016/5/11/chartex" xmlns:cx6="http://schemas.microsoft.com/office/drawing/2016/5/12/chartex" xmlns:cx7="http://schemas.microsoft.com/office/drawing/2016/5/13/chartex" xmlns:cx8="http://schemas.microsoft.com/office/drawing/2016/5/14/chartex" xmlns:cr="http://schemas.microsoft.com/office/comments/2020/reactions" xmlns:mc="http://schemas.openxmlformats.org/markup-compatibility/2006" xmlns:aink="http://schemas.microsoft.com/office/drawing/2016/ink" xmlns:am3d="http://schemas.microsoft.com/office/drawing/2017/model3d" xmlns:o="urn:schemas-microsoft-com:office:office" xmlns:oel="http://schemas.microsoft.com/office/2019/extlst" xmlns:r="http://schemas.openxmlformats.org/officeDocument/2006/relationships" xmlns:m="http://schemas.openxmlformats.org/officeDocument/2006/math" xmlns:v="urn:schemas-microsoft-com:vml" xmlns:wp14="http://schemas.microsoft.com/office/word/2010/wordprocessingDrawing" xmlns:wp="http://schemas.openxmlformats.org/drawingml/2006/wordprocessingDrawing" xmlns:w10="urn:schemas-microsoft-com:office:word" xmlns:w="http://schemas.openxmlformats.org/wordprocessingml/2006/main" xmlns:w14="http://schemas.microsoft.com/office/word/2010/wordml" xmlns:w15="http://schemas.microsoft.com/office/word/2012/wordml" xmlns:w16cex="http://schemas.microsoft.com/office/word/2018/wordml/cex" xmlns:w16cid="http://schemas.microsoft.com/office/word/2016/wordml/cid" xmlns:w16="http://schemas.microsoft.com/office/word/2018/wordml" xmlns:w16du="http://schemas.microsoft.com/office/word/2023/wordml/word16du" xmlns:w16sdtdh="http://schemas.microsoft.com/office/word/2020/wordml/sdtdatahash" xmlns:w16sdtfl="http://schemas.microsoft.com/office/word/2024/wordml/sdtformatlock" xmlns:w16se="http://schemas.microsoft.com/office/word/2015/wordml/symex" xmlns:wpg="http://schemas.microsoft.com/office/word/2010/wordprocessingGroup" xmlns:wpi="http://schemas.microsoft.com/office/word/2010/wordprocessingInk" xmlns:wne="http://schemas.microsoft.com/office/word/2006/wordml" xmlns:wps="http://schemas.microsoft.com/office/word/2010/wordprocessingShape" mc:Ignorable="w14 w15 w16se w16cid w16 w16cex w16sdtdh w16sdtfl cr w16du wp14">
-  <w16cex:commentExtensible w16cex:durableId="6CE69ACE" w16cex:dateUtc="2025-09-09T21:02:00Z"/>
-  <w16cex:commentExtensible w16cex:durableId="4021FFAC" w16cex:dateUtc="2025-09-09T21:03:00Z"/>
-  <w16cex:commentExtensible w16cex:durableId="42BFA52C" w16cex:dateUtc="2025-09-09T20:37:00Z"/>
-  <w16cex:commentExtensible w16cex:durableId="3FA30CA8" w16cex:dateUtc="2025-09-09T20:38:00Z"/>
-  <w16cex:commentExtensible w16cex:durableId="3DD37522" w16cex:dateUtc="2025-09-09T20:42:00Z"/>
-  <w16cex:commentExtensible w16cex:durableId="0E7B2DA2" w16cex:dateUtc="2025-09-09T20:51:00Z"/>
-  <w16cex:commentExtensible w16cex:durableId="77DA552C" w16cex:dateUtc="2025-09-09T20:44:00Z"/>
-  <w16cex:commentExtensible w16cex:durableId="2A8C6DEE" w16cex:dateUtc="2025-09-09T20:47:00Z"/>
-  <w16cex:commentExtensible w16cex:durableId="6ED9E76D" w16cex:dateUtc="2025-09-09T21:04:00Z"/>
-  <w16cex:commentExtensible w16cex:durableId="12292476" w16cex:dateUtc="2025-09-09T21:09:00Z"/>
-  <w16cex:commentExtensible w16cex:durableId="7F0F4352" w16cex:dateUtc="2025-09-09T21:11:00Z"/>
-  <w16cex:commentExtensible w16cex:durableId="75EB6DC4" w16cex:dateUtc="2025-09-09T21:11:00Z"/>
-  <w16cex:commentExtensible w16cex:durableId="5B586FCC" w16cex:dateUtc="2025-09-09T21:17:00Z"/>
-  <w16cex:commentExtensible w16cex:durableId="4DC41EE4" w16cex:dateUtc="2025-09-10T01:57:00Z"/>
-  <w16cex:commentExtensible w16cex:durableId="7169D826" w16cex:dateUtc="2025-09-10T01:58:00Z"/>
-  <w16cex:commentExtensible w16cex:durableId="475FC0C6" w16cex:dateUtc="2025-09-10T02:00:00Z"/>
-  <w16cex:commentExtensible w16cex:durableId="4E2EAA41" w16cex:dateUtc="2025-09-10T02:02:00Z"/>
-  <w16cex:commentExtensible w16cex:durableId="583F5CC3" w16cex:dateUtc="2025-09-10T02:05:00Z"/>
-  <w16cex:commentExtensible w16cex:durableId="14C4CC6B" w16cex:dateUtc="2025-09-10T02:09:00Z"/>
-  <w16cex:commentExtensible w16cex:durableId="11452FD6" w16cex:dateUtc="2025-09-10T02:18:00Z"/>
-  <w16cex:commentExtensible w16cex:durableId="20313713" w16cex:dateUtc="2025-09-10T02:30:00Z"/>
-  <w16cex:commentExtensible w16cex:durableId="677E0C7C" w16cex:dateUtc="2025-09-10T02:19:00Z"/>
-  <w16cex:commentExtensible w16cex:durableId="65DA8F31" w16cex:dateUtc="2025-09-10T02:28:00Z"/>
-  <w16cex:commentExtensible w16cex:durableId="3DF433B1" w16cex:dateUtc="2025-09-10T02:33:00Z"/>
-  <w16cex:commentExtensible w16cex:durableId="65B559EC" w16cex:dateUtc="2025-09-10T02:37:00Z"/>
-  <w16cex:commentExtensible w16cex:durableId="032460F0" w16cex:dateUtc="2025-09-10T02:36:00Z"/>
-  <w16cex:commentExtensible w16cex:durableId="6C3A436A" w16cex:dateUtc="2025-09-10T02:39:00Z"/>
-  <w16cex:commentExtensible w16cex:durableId="488CE91D" w16cex:dateUtc="2025-09-10T02:44:00Z"/>
-  <w16cex:commentExtensible w16cex:durableId="0DB34A13" w16cex:dateUtc="2025-09-10T02:46:00Z"/>
-  <w16cex:commentExtensible w16cex:durableId="231866F5" w16cex:dateUtc="2025-09-10T02:48:00Z"/>
-</w16cex:commentsExtensible>
-</file>
-
-<file path=word/commentsIds.xml><?xml version="1.0" encoding="utf-8"?>
-<w16cid:commentsIds xmlns:wpc="http://schemas.microsoft.com/office/word/2010/wordprocessingCanvas" xmlns:cx="http://schemas.microsoft.com/office/drawing/2014/chartex" xmlns:cx1="http://schemas.microsoft.com/office/drawing/2015/9/8/chartex" xmlns:cx2="http://schemas.microsoft.com/office/drawing/2015/10/21/chartex" xmlns:cx3="http://schemas.microsoft.com/office/drawing/2016/5/9/chartex" xmlns:cx4="http://schemas.microsoft.com/office/drawing/2016/5/10/chartex" xmlns:cx5="http://schemas.microsoft.com/office/drawing/2016/5/11/chartex" xmlns:cx6="http://schemas.microsoft.com/office/drawing/2016/5/12/chartex" xmlns:cx7="http://schemas.microsoft.com/office/drawing/2016/5/13/chartex" xmlns:cx8="http://schemas.microsoft.com/office/drawing/2016/5/14/chartex" xmlns:mc="http://schemas.openxmlformats.org/markup-compatibility/2006" xmlns:aink="http://schemas.microsoft.com/office/drawing/2016/ink" xmlns:am3d="http://schemas.microsoft.com/office/drawing/2017/model3d" xmlns:o="urn:schemas-microsoft-com:office:office" xmlns:oel="http://schemas.microsoft.com/office/2019/extlst" xmlns:r="http://schemas.openxmlformats.org/officeDocument/2006/relationships" xmlns:m="http://schemas.openxmlformats.org/officeDocument/2006/math" xmlns:v="urn:schemas-microsoft-com:vml" xmlns:wp14="http://schemas.microsoft.com/office/word/2010/wordprocessingDrawing" xmlns:wp="http://schemas.openxmlformats.org/drawingml/2006/wordprocessingDrawing" xmlns:w10="urn:schemas-microsoft-com:office:word" xmlns:w="http://schemas.openxmlformats.org/wordprocessingml/2006/main" xmlns:w14="http://schemas.microsoft.com/office/word/2010/wordml" xmlns:w15="http://schemas.microsoft.com/office/word/2012/wordml" xmlns:w16cex="http://schemas.microsoft.com/office/word/2018/wordml/cex" xmlns:w16cid="http://schemas.microsoft.com/office/word/2016/wordml/cid" xmlns:w16="http://schemas.microsoft.com/office/word/2018/wordml" xmlns:w16du="http://schemas.microsoft.com/office/word/2023/wordml/word16du" xmlns:w16sdtdh="http://schemas.microsoft.com/office/word/2020/wordml/sdtdatahash" xmlns:w16sdtfl="http://schemas.microsoft.com/office/word/2024/wordml/sdtformatlock" xmlns:w16se="http://schemas.microsoft.com/office/word/2015/wordml/symex" xmlns:wpg="http://schemas.microsoft.com/office/word/2010/wordprocessingGroup" xmlns:wpi="http://schemas.microsoft.com/office/word/2010/wordprocessingInk" xmlns:wne="http://schemas.microsoft.com/office/word/2006/wordml" xmlns:wps="http://schemas.microsoft.com/office/word/2010/wordprocessingShape" mc:Ignorable="w14 w15 w16se w16cid w16 w16cex w16sdtdh w16sdtfl w16du wp14">
-  <w16cid:commentId w16cid:paraId="3355EB9D" w16cid:durableId="6CE69ACE"/>
-  <w16cid:commentId w16cid:paraId="0399AE80" w16cid:durableId="4021FFAC"/>
-  <w16cid:commentId w16cid:paraId="251ECC32" w16cid:durableId="42BFA52C"/>
-  <w16cid:commentId w16cid:paraId="1D194B66" w16cid:durableId="3FA30CA8"/>
-  <w16cid:commentId w16cid:paraId="43FB2E17" w16cid:durableId="3DD37522"/>
-  <w16cid:commentId w16cid:paraId="7DF9DD60" w16cid:durableId="0E7B2DA2"/>
-  <w16cid:commentId w16cid:paraId="5655CDAC" w16cid:durableId="77DA552C"/>
-  <w16cid:commentId w16cid:paraId="4EE697C5" w16cid:durableId="2A8C6DEE"/>
-  <w16cid:commentId w16cid:paraId="4B397038" w16cid:durableId="6ED9E76D"/>
-  <w16cid:commentId w16cid:paraId="69F6F101" w16cid:durableId="12292476"/>
-  <w16cid:commentId w16cid:paraId="09B06A43" w16cid:durableId="7F0F4352"/>
-  <w16cid:commentId w16cid:paraId="77B7C7B3" w16cid:durableId="75EB6DC4"/>
-  <w16cid:commentId w16cid:paraId="2DAE4AEE" w16cid:durableId="5B586FCC"/>
-  <w16cid:commentId w16cid:paraId="3C341A53" w16cid:durableId="4DC41EE4"/>
-  <w16cid:commentId w16cid:paraId="2A0DBB9A" w16cid:durableId="7169D826"/>
-  <w16cid:commentId w16cid:paraId="0668C9BE" w16cid:durableId="475FC0C6"/>
-  <w16cid:commentId w16cid:paraId="016BFDF1" w16cid:durableId="4E2EAA41"/>
-  <w16cid:commentId w16cid:paraId="67D2FBED" w16cid:durableId="583F5CC3"/>
-  <w16cid:commentId w16cid:paraId="222544F7" w16cid:durableId="14C4CC6B"/>
-  <w16cid:commentId w16cid:paraId="6EE7D6FF" w16cid:durableId="11452FD6"/>
-  <w16cid:commentId w16cid:paraId="381345A6" w16cid:durableId="20313713"/>
-  <w16cid:commentId w16cid:paraId="5D2BBA61" w16cid:durableId="677E0C7C"/>
-  <w16cid:commentId w16cid:paraId="4C6C4799" w16cid:durableId="65DA8F31"/>
-  <w16cid:commentId w16cid:paraId="7B58AC20" w16cid:durableId="3DF433B1"/>
-  <w16cid:commentId w16cid:paraId="7732A952" w16cid:durableId="65B559EC"/>
-  <w16cid:commentId w16cid:paraId="009438A6" w16cid:durableId="032460F0"/>
-  <w16cid:commentId w16cid:paraId="252727F0" w16cid:durableId="6C3A436A"/>
-  <w16cid:commentId w16cid:paraId="7FAA28E8" w16cid:durableId="488CE91D"/>
-  <w16cid:commentId w16cid:paraId="466633E6" w16cid:durableId="0DB34A13"/>
-  <w16cid:commentId w16cid:paraId="1BA00BAC" w16cid:durableId="231866F5"/>
-</w16cid:commentsIds>
 </file>
 
 <file path=word/endnotes.xml><?xml version="1.0" encoding="utf-8"?>
@@ -12342,8 +13059,8 @@
       <w:u w:val="single"/>
     </w:rPr>
   </w:style>
-  <w:style w:type="character" w:customStyle="1" w:styleId="UnresolvedMention">
-    <w:name w:val="Unresolved Mention"/>
+  <w:style w:type="character" w:customStyle="1" w:styleId="Mencinsinresolver1">
+    <w:name w:val="Mención sin resolver1"/>
     <w:basedOn w:val="Fuentedeprrafopredeter"/>
     <w:uiPriority w:val="99"/>
     <w:semiHidden/>
@@ -12826,18 +13543,18 @@
 </file>
 
 <file path=customXml/item2.xml><?xml version="1.0" encoding="utf-8"?>
+<p:properties xmlns:p="http://schemas.microsoft.com/office/2006/metadata/properties" xmlns:xsi="http://www.w3.org/2001/XMLSchema-instance" xmlns:pc="http://schemas.microsoft.com/office/infopath/2007/PartnerControls">
+  <documentManagement/>
+</p:properties>
+</file>
+
+<file path=customXml/item3.xml><?xml version="1.0" encoding="utf-8"?>
 <?mso-contentType ?>
 <FormTemplates xmlns="http://schemas.microsoft.com/sharepoint/v3/contenttype/forms">
   <Display>DocumentLibraryForm</Display>
   <Edit>DocumentLibraryForm</Edit>
   <New>DocumentLibraryForm</New>
 </FormTemplates>
-</file>
-
-<file path=customXml/item3.xml><?xml version="1.0" encoding="utf-8"?>
-<p:properties xmlns:p="http://schemas.microsoft.com/office/2006/metadata/properties" xmlns:xsi="http://www.w3.org/2001/XMLSchema-instance" xmlns:pc="http://schemas.microsoft.com/office/infopath/2007/PartnerControls">
-  <documentManagement/>
-</p:properties>
 </file>
 
 <file path=customXml/itemProps1.xml><?xml version="1.0" encoding="utf-8"?>
@@ -12859,18 +13576,18 @@
 </file>
 
 <file path=customXml/itemProps2.xml><?xml version="1.0" encoding="utf-8"?>
-<ds:datastoreItem xmlns:ds="http://schemas.openxmlformats.org/officeDocument/2006/customXml" ds:itemID="{F3E3E2F7-59E7-4722-B872-D023DC9D1CC1}">
-  <ds:schemaRefs>
-    <ds:schemaRef ds:uri="http://schemas.microsoft.com/sharepoint/v3/contenttype/forms"/>
-  </ds:schemaRefs>
-</ds:datastoreItem>
-</file>
-
-<file path=customXml/itemProps3.xml><?xml version="1.0" encoding="utf-8"?>
 <ds:datastoreItem xmlns:ds="http://schemas.openxmlformats.org/officeDocument/2006/customXml" ds:itemID="{38174882-579A-45DC-A704-C035A9357F73}">
   <ds:schemaRefs>
     <ds:schemaRef ds:uri="http://schemas.microsoft.com/office/2006/metadata/properties"/>
     <ds:schemaRef ds:uri="http://schemas.microsoft.com/office/infopath/2007/PartnerControls"/>
   </ds:schemaRefs>
 </ds:datastoreItem>
+</file>
+
+<file path=customXml/itemProps3.xml><?xml version="1.0" encoding="utf-8"?>
+<ds:datastoreItem xmlns:ds="http://schemas.openxmlformats.org/officeDocument/2006/customXml" ds:itemID="{F3E3E2F7-59E7-4722-B872-D023DC9D1CC1}">
+  <ds:schemaRefs>
+    <ds:schemaRef ds:uri="http://schemas.microsoft.com/sharepoint/v3/contenttype/forms"/>
+  </ds:schemaRefs>
+</ds:datastoreItem>
 </file>
</xml_diff>